<commit_message>
added the columns that need to be dropped
</commit_message>
<xml_diff>
--- a/Variables.docx
+++ b/Variables.docx
@@ -408,10 +408,7 @@
               <w:t>JWTRNS</w:t>
             </w:r>
             <w:r>
-              <w:t>: Means of transportation to work</w:t>
-            </w:r>
-            <w:r>
-              <w:t>: 1729</w:t>
+              <w:t>: Means of transportation to work: 1729</w:t>
             </w:r>
           </w:p>
           <w:p>
@@ -680,10 +677,7 @@
               <w:t>MARHD</w:t>
             </w:r>
             <w:r>
-              <w:t>: Divorced in the past 12 months</w:t>
-            </w:r>
-            <w:r>
-              <w:t>: 1542 missing</w:t>
+              <w:t>: Divorced in the past 12 months: 1542 missing</w:t>
             </w:r>
           </w:p>
           <w:p>
@@ -1233,6 +1227,16 @@
       <w:r>
         <w:t xml:space="preserve"> project</w:t>
       </w:r>
+      <w:r>
+        <w:t xml:space="preserve"> </w:t>
+      </w:r>
+      <w:r>
+        <w:rPr>
+          <w:b/>
+          <w:bCs/>
+        </w:rPr>
+        <w:t>done</w:t>
+      </w:r>
     </w:p>
     <w:p>
       <w:pPr>
@@ -1246,6 +1250,16 @@
       <w:r>
         <w:t>Upload data</w:t>
       </w:r>
+      <w:r>
+        <w:t xml:space="preserve"> </w:t>
+      </w:r>
+      <w:r>
+        <w:rPr>
+          <w:b/>
+          <w:bCs/>
+        </w:rPr>
+        <w:t>done</w:t>
+      </w:r>
     </w:p>
     <w:p>
       <w:pPr>
@@ -1259,6 +1273,16 @@
       <w:r>
         <w:t>Write summary of project</w:t>
       </w:r>
+      <w:r>
+        <w:t xml:space="preserve"> </w:t>
+      </w:r>
+      <w:r>
+        <w:rPr>
+          <w:b/>
+          <w:bCs/>
+        </w:rPr>
+        <w:t>done</w:t>
+      </w:r>
     </w:p>
     <w:p>
       <w:pPr>
@@ -1271,6 +1295,19 @@
       </w:pPr>
       <w:r>
         <w:t>Remove irrelevant attributes (e.g., tuple id, sample date)</w:t>
+      </w:r>
+      <w:r>
+        <w:t xml:space="preserve"> </w:t>
+      </w:r>
+      <w:r>
+        <w:rPr>
+          <w:b/>
+          <w:bCs/>
+        </w:rPr>
+        <w:t>In progress</w:t>
+      </w:r>
+      <w:r>
+        <w:t xml:space="preserve"> </w:t>
       </w:r>
     </w:p>
     <w:p>
@@ -2503,6 +2540,7 @@
   <w:style w:type="character" w:default="1" w:styleId="DefaultParagraphFont">
     <w:name w:val="Default Paragraph Font"/>
     <w:uiPriority w:val="1"/>
+    <w:semiHidden/>
     <w:unhideWhenUsed/>
   </w:style>
   <w:style w:type="table" w:default="1" w:styleId="TableNormal">

</xml_diff>

<commit_message>
Added two methods to remove empty and repeating variables
</commit_message>
<xml_diff>
--- a/Variables.docx
+++ b/Variables.docx
@@ -1304,7 +1304,7 @@
           <w:b/>
           <w:bCs/>
         </w:rPr>
-        <w:t>In progress</w:t>
+        <w:t>done</w:t>
       </w:r>
       <w:r>
         <w:t xml:space="preserve"> </w:t>
@@ -1321,6 +1321,16 @@
       </w:pPr>
       <w:r>
         <w:t>Review columns that have more than 50% n/a</w:t>
+      </w:r>
+      <w:r>
+        <w:t xml:space="preserve"> </w:t>
+      </w:r>
+      <w:r>
+        <w:rPr>
+          <w:b/>
+          <w:bCs/>
+        </w:rPr>
+        <w:t>done</w:t>
       </w:r>
     </w:p>
     <w:p>

</xml_diff>